<commit_message>
Move from Main Activity to New Activity practice
</commit_message>
<xml_diff>
--- a/BSEF18M018_Work_detail.docx
+++ b/BSEF18M018_Work_detail.docx
@@ -16,7 +16,6 @@
           <w:u w:val="single"/>
         </w:rPr>
       </w:pPr>
-      <w:proofErr w:type="spellStart"/>
       <w:r>
         <w:rPr>
           <w:b/>
@@ -27,7 +26,6 @@
         </w:rPr>
         <w:t>Cccc</w:t>
       </w:r>
-      <w:proofErr w:type="spellEnd"/>
     </w:p>
     <w:p>
       <w:pPr>
@@ -2329,9 +2327,9 @@
           <w:szCs w:val="28"/>
         </w:rPr>
         <w:drawing>
-          <wp:inline distT="0" distB="0" distL="0" distR="0" wp14:anchorId="6486FD0C" wp14:editId="40812926">
-            <wp:extent cx="6353175" cy="3901440"/>
-            <wp:effectExtent l="0" t="0" r="9525" b="3810"/>
+          <wp:inline distT="0" distB="0" distL="0" distR="0" wp14:anchorId="6486FD0C" wp14:editId="3BC9B1AD">
+            <wp:extent cx="6353175" cy="5524500"/>
+            <wp:effectExtent l="0" t="0" r="9525" b="0"/>
             <wp:docPr id="8" name="Picture 8"/>
             <wp:cNvGraphicFramePr>
               <a:graphicFrameLocks xmlns:a="http://schemas.openxmlformats.org/drawingml/2006/main" noChangeAspect="1"/>
@@ -2358,7 +2356,1738 @@
                   <pic:spPr>
                     <a:xfrm>
                       <a:off x="0" y="0"/>
-                      <a:ext cx="6353175" cy="3901440"/>
+                      <a:ext cx="6353175" cy="5524500"/>
+                    </a:xfrm>
+                    <a:prstGeom prst="rect">
+                      <a:avLst/>
+                    </a:prstGeom>
+                  </pic:spPr>
+                </pic:pic>
+              </a:graphicData>
+            </a:graphic>
+          </wp:inline>
+        </w:drawing>
+      </w:r>
+    </w:p>
+    <w:p>
+      <w:pPr>
+        <w:pStyle w:val="ListParagraph"/>
+        <w:tabs>
+          <w:tab w:val="left" w:pos="-810"/>
+        </w:tabs>
+        <w:ind w:left="1350"/>
+        <w:rPr>
+          <w:b/>
+          <w:bCs/>
+          <w:sz w:val="28"/>
+          <w:szCs w:val="28"/>
+        </w:rPr>
+      </w:pPr>
+    </w:p>
+    <w:p>
+      <w:pPr>
+        <w:pStyle w:val="ListParagraph"/>
+        <w:tabs>
+          <w:tab w:val="left" w:pos="-810"/>
+        </w:tabs>
+        <w:ind w:left="1350"/>
+        <w:rPr>
+          <w:b/>
+          <w:bCs/>
+          <w:sz w:val="28"/>
+          <w:szCs w:val="28"/>
+        </w:rPr>
+      </w:pPr>
+    </w:p>
+    <w:p>
+      <w:pPr>
+        <w:pStyle w:val="ListParagraph"/>
+        <w:tabs>
+          <w:tab w:val="left" w:pos="-810"/>
+        </w:tabs>
+        <w:ind w:left="1350"/>
+        <w:rPr>
+          <w:b/>
+          <w:bCs/>
+          <w:sz w:val="28"/>
+          <w:szCs w:val="28"/>
+        </w:rPr>
+      </w:pPr>
+    </w:p>
+    <w:p>
+      <w:pPr>
+        <w:pStyle w:val="ListParagraph"/>
+        <w:tabs>
+          <w:tab w:val="left" w:pos="-810"/>
+        </w:tabs>
+        <w:ind w:left="1350"/>
+        <w:rPr>
+          <w:b/>
+          <w:bCs/>
+          <w:sz w:val="28"/>
+          <w:szCs w:val="28"/>
+        </w:rPr>
+      </w:pPr>
+    </w:p>
+    <w:p>
+      <w:pPr>
+        <w:pStyle w:val="ListParagraph"/>
+        <w:tabs>
+          <w:tab w:val="left" w:pos="-810"/>
+        </w:tabs>
+        <w:ind w:left="1350"/>
+        <w:rPr>
+          <w:b/>
+          <w:bCs/>
+          <w:sz w:val="28"/>
+          <w:szCs w:val="28"/>
+        </w:rPr>
+      </w:pPr>
+    </w:p>
+    <w:p>
+      <w:pPr>
+        <w:pStyle w:val="ListParagraph"/>
+        <w:tabs>
+          <w:tab w:val="left" w:pos="-810"/>
+        </w:tabs>
+        <w:ind w:left="1350"/>
+        <w:rPr>
+          <w:b/>
+          <w:bCs/>
+          <w:sz w:val="28"/>
+          <w:szCs w:val="28"/>
+        </w:rPr>
+      </w:pPr>
+    </w:p>
+    <w:p>
+      <w:pPr>
+        <w:pStyle w:val="ListParagraph"/>
+        <w:tabs>
+          <w:tab w:val="left" w:pos="-810"/>
+        </w:tabs>
+        <w:ind w:left="1350"/>
+        <w:rPr>
+          <w:b/>
+          <w:bCs/>
+          <w:sz w:val="28"/>
+          <w:szCs w:val="28"/>
+        </w:rPr>
+      </w:pPr>
+    </w:p>
+    <w:p>
+      <w:pPr>
+        <w:pStyle w:val="ListParagraph"/>
+        <w:tabs>
+          <w:tab w:val="left" w:pos="-810"/>
+        </w:tabs>
+        <w:ind w:left="1350"/>
+        <w:rPr>
+          <w:b/>
+          <w:bCs/>
+          <w:sz w:val="28"/>
+          <w:szCs w:val="28"/>
+        </w:rPr>
+      </w:pPr>
+    </w:p>
+    <w:p>
+      <w:pPr>
+        <w:pStyle w:val="ListParagraph"/>
+        <w:tabs>
+          <w:tab w:val="left" w:pos="-810"/>
+        </w:tabs>
+        <w:ind w:left="1350"/>
+        <w:rPr>
+          <w:b/>
+          <w:bCs/>
+          <w:sz w:val="28"/>
+          <w:szCs w:val="28"/>
+        </w:rPr>
+      </w:pPr>
+    </w:p>
+    <w:p>
+      <w:pPr>
+        <w:pStyle w:val="ListParagraph"/>
+        <w:tabs>
+          <w:tab w:val="left" w:pos="-810"/>
+        </w:tabs>
+        <w:ind w:left="1350"/>
+        <w:rPr>
+          <w:b/>
+          <w:bCs/>
+          <w:sz w:val="28"/>
+          <w:szCs w:val="28"/>
+        </w:rPr>
+      </w:pPr>
+    </w:p>
+    <w:p>
+      <w:pPr>
+        <w:pStyle w:val="ListParagraph"/>
+        <w:tabs>
+          <w:tab w:val="left" w:pos="-810"/>
+        </w:tabs>
+        <w:ind w:left="1350"/>
+        <w:rPr>
+          <w:b/>
+          <w:bCs/>
+          <w:sz w:val="28"/>
+          <w:szCs w:val="28"/>
+        </w:rPr>
+      </w:pPr>
+    </w:p>
+    <w:p>
+      <w:pPr>
+        <w:pStyle w:val="ListParagraph"/>
+        <w:tabs>
+          <w:tab w:val="left" w:pos="-810"/>
+        </w:tabs>
+        <w:ind w:left="1350"/>
+        <w:rPr>
+          <w:b/>
+          <w:bCs/>
+          <w:sz w:val="28"/>
+          <w:szCs w:val="28"/>
+        </w:rPr>
+      </w:pPr>
+    </w:p>
+    <w:p>
+      <w:pPr>
+        <w:pStyle w:val="ListParagraph"/>
+        <w:tabs>
+          <w:tab w:val="left" w:pos="-810"/>
+        </w:tabs>
+        <w:ind w:left="1350"/>
+        <w:rPr>
+          <w:b/>
+          <w:bCs/>
+          <w:sz w:val="28"/>
+          <w:szCs w:val="28"/>
+        </w:rPr>
+      </w:pPr>
+    </w:p>
+    <w:p>
+      <w:pPr>
+        <w:pStyle w:val="ListParagraph"/>
+        <w:tabs>
+          <w:tab w:val="left" w:pos="-810"/>
+        </w:tabs>
+        <w:ind w:left="1350"/>
+        <w:rPr>
+          <w:b/>
+          <w:bCs/>
+          <w:sz w:val="28"/>
+          <w:szCs w:val="28"/>
+        </w:rPr>
+      </w:pPr>
+    </w:p>
+    <w:p>
+      <w:pPr>
+        <w:pStyle w:val="ListParagraph"/>
+        <w:tabs>
+          <w:tab w:val="left" w:pos="-810"/>
+        </w:tabs>
+        <w:ind w:left="1350"/>
+        <w:rPr>
+          <w:b/>
+          <w:bCs/>
+          <w:sz w:val="28"/>
+          <w:szCs w:val="28"/>
+        </w:rPr>
+      </w:pPr>
+    </w:p>
+    <w:p>
+      <w:pPr>
+        <w:pStyle w:val="ListParagraph"/>
+        <w:tabs>
+          <w:tab w:val="left" w:pos="-810"/>
+        </w:tabs>
+        <w:ind w:left="1350"/>
+        <w:rPr>
+          <w:b/>
+          <w:bCs/>
+          <w:sz w:val="28"/>
+          <w:szCs w:val="28"/>
+        </w:rPr>
+      </w:pPr>
+    </w:p>
+    <w:p>
+      <w:pPr>
+        <w:pStyle w:val="ListParagraph"/>
+        <w:tabs>
+          <w:tab w:val="left" w:pos="-810"/>
+        </w:tabs>
+        <w:ind w:left="1350"/>
+        <w:rPr>
+          <w:b/>
+          <w:bCs/>
+          <w:sz w:val="28"/>
+          <w:szCs w:val="28"/>
+        </w:rPr>
+      </w:pPr>
+    </w:p>
+    <w:p>
+      <w:pPr>
+        <w:pStyle w:val="ListParagraph"/>
+        <w:tabs>
+          <w:tab w:val="left" w:pos="-810"/>
+        </w:tabs>
+        <w:ind w:left="990"/>
+        <w:rPr>
+          <w:b/>
+          <w:bCs/>
+          <w:sz w:val="32"/>
+          <w:szCs w:val="32"/>
+        </w:rPr>
+      </w:pPr>
+      <w:r>
+        <w:rPr>
+          <w:b/>
+          <w:bCs/>
+          <w:sz w:val="32"/>
+          <w:szCs w:val="32"/>
+          <w:highlight w:val="yellow"/>
+          <w:u w:val="single"/>
+        </w:rPr>
+        <w:t>Move from one Activity to other Activity</w:t>
+      </w:r>
+      <w:r>
+        <w:rPr>
+          <w:b/>
+          <w:bCs/>
+          <w:sz w:val="32"/>
+          <w:szCs w:val="32"/>
+          <w:highlight w:val="yellow"/>
+          <w:u w:val="single"/>
+        </w:rPr>
+        <w:t xml:space="preserve"> Example Task</w:t>
+      </w:r>
+      <w:r>
+        <w:rPr>
+          <w:b/>
+          <w:bCs/>
+          <w:sz w:val="32"/>
+          <w:szCs w:val="32"/>
+        </w:rPr>
+        <w:t xml:space="preserve"> </w:t>
+      </w:r>
+    </w:p>
+    <w:p>
+      <w:pPr>
+        <w:pStyle w:val="ListParagraph"/>
+        <w:tabs>
+          <w:tab w:val="left" w:pos="-810"/>
+        </w:tabs>
+        <w:ind w:left="990"/>
+        <w:rPr>
+          <w:b/>
+          <w:bCs/>
+          <w:sz w:val="32"/>
+          <w:szCs w:val="32"/>
+        </w:rPr>
+      </w:pPr>
+    </w:p>
+    <w:p>
+      <w:pPr>
+        <w:pStyle w:val="ListParagraph"/>
+        <w:numPr>
+          <w:ilvl w:val="0"/>
+          <w:numId w:val="5"/>
+        </w:numPr>
+        <w:tabs>
+          <w:tab w:val="left" w:pos="-810"/>
+        </w:tabs>
+        <w:rPr>
+          <w:b/>
+          <w:bCs/>
+          <w:sz w:val="32"/>
+          <w:szCs w:val="32"/>
+        </w:rPr>
+      </w:pPr>
+      <w:r>
+        <w:rPr>
+          <w:b/>
+          <w:bCs/>
+          <w:sz w:val="32"/>
+          <w:szCs w:val="32"/>
+        </w:rPr>
+        <w:t>Create function in new Activity to call a  Dialler and for a Link</w:t>
+      </w:r>
+    </w:p>
+    <w:p>
+      <w:pPr>
+        <w:pStyle w:val="ListParagraph"/>
+        <w:tabs>
+          <w:tab w:val="left" w:pos="-810"/>
+        </w:tabs>
+        <w:ind w:left="1350"/>
+        <w:rPr>
+          <w:b/>
+          <w:bCs/>
+          <w:sz w:val="32"/>
+          <w:szCs w:val="32"/>
+        </w:rPr>
+      </w:pPr>
+    </w:p>
+    <w:p>
+      <w:pPr>
+        <w:pStyle w:val="ListParagraph"/>
+        <w:tabs>
+          <w:tab w:val="left" w:pos="-810"/>
+        </w:tabs>
+        <w:ind w:left="1350"/>
+        <w:rPr>
+          <w:b/>
+          <w:bCs/>
+          <w:sz w:val="28"/>
+          <w:szCs w:val="28"/>
+        </w:rPr>
+      </w:pPr>
+      <w:r>
+        <w:rPr>
+          <w:b/>
+          <w:bCs/>
+          <w:noProof/>
+          <w:sz w:val="28"/>
+          <w:szCs w:val="28"/>
+        </w:rPr>
+        <w:drawing>
+          <wp:inline distT="0" distB="0" distL="0" distR="0" wp14:anchorId="6BA1C161" wp14:editId="04FB84DC">
+            <wp:extent cx="6559890" cy="7208054"/>
+            <wp:effectExtent l="0" t="0" r="0" b="0"/>
+            <wp:docPr id="9" name="Picture 9" descr="Text&#10;&#10;Description automatically generated"/>
+            <wp:cNvGraphicFramePr>
+              <a:graphicFrameLocks xmlns:a="http://schemas.openxmlformats.org/drawingml/2006/main" noChangeAspect="1"/>
+            </wp:cNvGraphicFramePr>
+            <a:graphic xmlns:a="http://schemas.openxmlformats.org/drawingml/2006/main">
+              <a:graphicData uri="http://schemas.openxmlformats.org/drawingml/2006/picture">
+                <pic:pic xmlns:pic="http://schemas.openxmlformats.org/drawingml/2006/picture">
+                  <pic:nvPicPr>
+                    <pic:cNvPr id="9" name="Picture 9" descr="Text&#10;&#10;Description automatically generated"/>
+                    <pic:cNvPicPr/>
+                  </pic:nvPicPr>
+                  <pic:blipFill>
+                    <a:blip r:embed="rId31">
+                      <a:extLst>
+                        <a:ext uri="{28A0092B-C50C-407E-A947-70E740481C1C}">
+                          <a14:useLocalDpi xmlns:a14="http://schemas.microsoft.com/office/drawing/2010/main" val="0"/>
+                        </a:ext>
+                      </a:extLst>
+                    </a:blip>
+                    <a:stretch>
+                      <a:fillRect/>
+                    </a:stretch>
+                  </pic:blipFill>
+                  <pic:spPr>
+                    <a:xfrm>
+                      <a:off x="0" y="0"/>
+                      <a:ext cx="6612280" cy="7265620"/>
+                    </a:xfrm>
+                    <a:prstGeom prst="rect">
+                      <a:avLst/>
+                    </a:prstGeom>
+                  </pic:spPr>
+                </pic:pic>
+              </a:graphicData>
+            </a:graphic>
+          </wp:inline>
+        </w:drawing>
+      </w:r>
+    </w:p>
+    <w:p>
+      <w:pPr>
+        <w:pStyle w:val="ListParagraph"/>
+        <w:tabs>
+          <w:tab w:val="left" w:pos="-810"/>
+        </w:tabs>
+        <w:ind w:left="1350"/>
+        <w:rPr>
+          <w:b/>
+          <w:bCs/>
+          <w:sz w:val="28"/>
+          <w:szCs w:val="28"/>
+        </w:rPr>
+      </w:pPr>
+    </w:p>
+    <w:p>
+      <w:pPr>
+        <w:pStyle w:val="ListParagraph"/>
+        <w:tabs>
+          <w:tab w:val="left" w:pos="-810"/>
+        </w:tabs>
+        <w:ind w:left="1350"/>
+        <w:rPr>
+          <w:b/>
+          <w:bCs/>
+          <w:sz w:val="28"/>
+          <w:szCs w:val="28"/>
+        </w:rPr>
+      </w:pPr>
+    </w:p>
+    <w:p>
+      <w:pPr>
+        <w:pStyle w:val="ListParagraph"/>
+        <w:tabs>
+          <w:tab w:val="left" w:pos="-810"/>
+        </w:tabs>
+        <w:ind w:left="1350"/>
+        <w:rPr>
+          <w:b/>
+          <w:bCs/>
+          <w:sz w:val="28"/>
+          <w:szCs w:val="28"/>
+        </w:rPr>
+      </w:pPr>
+    </w:p>
+    <w:p>
+      <w:pPr>
+        <w:pStyle w:val="ListParagraph"/>
+        <w:tabs>
+          <w:tab w:val="left" w:pos="-810"/>
+        </w:tabs>
+        <w:ind w:left="1350"/>
+        <w:rPr>
+          <w:b/>
+          <w:bCs/>
+          <w:sz w:val="28"/>
+          <w:szCs w:val="28"/>
+        </w:rPr>
+      </w:pPr>
+    </w:p>
+    <w:p>
+      <w:pPr>
+        <w:pStyle w:val="ListParagraph"/>
+        <w:tabs>
+          <w:tab w:val="left" w:pos="-810"/>
+        </w:tabs>
+        <w:ind w:left="1350"/>
+        <w:rPr>
+          <w:b/>
+          <w:bCs/>
+          <w:sz w:val="28"/>
+          <w:szCs w:val="28"/>
+        </w:rPr>
+      </w:pPr>
+    </w:p>
+    <w:p>
+      <w:pPr>
+        <w:pStyle w:val="ListParagraph"/>
+        <w:numPr>
+          <w:ilvl w:val="0"/>
+          <w:numId w:val="5"/>
+        </w:numPr>
+        <w:tabs>
+          <w:tab w:val="left" w:pos="-810"/>
+        </w:tabs>
+        <w:rPr>
+          <w:b/>
+          <w:bCs/>
+          <w:sz w:val="28"/>
+          <w:szCs w:val="28"/>
+        </w:rPr>
+      </w:pPr>
+      <w:r>
+        <w:rPr>
+          <w:b/>
+          <w:bCs/>
+          <w:sz w:val="28"/>
+          <w:szCs w:val="28"/>
+        </w:rPr>
+        <w:lastRenderedPageBreak/>
+        <w:t>Creating a function in main to call new activity</w:t>
+      </w:r>
+    </w:p>
+    <w:p>
+      <w:pPr>
+        <w:pStyle w:val="ListParagraph"/>
+        <w:tabs>
+          <w:tab w:val="left" w:pos="-810"/>
+        </w:tabs>
+        <w:ind w:left="1350"/>
+        <w:rPr>
+          <w:b/>
+          <w:bCs/>
+          <w:sz w:val="28"/>
+          <w:szCs w:val="28"/>
+        </w:rPr>
+      </w:pPr>
+      <w:r>
+        <w:rPr>
+          <w:b/>
+          <w:bCs/>
+          <w:noProof/>
+          <w:sz w:val="28"/>
+          <w:szCs w:val="28"/>
+        </w:rPr>
+        <w:drawing>
+          <wp:inline distT="0" distB="0" distL="0" distR="0" wp14:anchorId="6B517378" wp14:editId="4FEA37EB">
+            <wp:extent cx="5568950" cy="5818909"/>
+            <wp:effectExtent l="0" t="0" r="0" b="0"/>
+            <wp:docPr id="17" name="Picture 17" descr="Text&#10;&#10;Description automatically generated"/>
+            <wp:cNvGraphicFramePr>
+              <a:graphicFrameLocks xmlns:a="http://schemas.openxmlformats.org/drawingml/2006/main" noChangeAspect="1"/>
+            </wp:cNvGraphicFramePr>
+            <a:graphic xmlns:a="http://schemas.openxmlformats.org/drawingml/2006/main">
+              <a:graphicData uri="http://schemas.openxmlformats.org/drawingml/2006/picture">
+                <pic:pic xmlns:pic="http://schemas.openxmlformats.org/drawingml/2006/picture">
+                  <pic:nvPicPr>
+                    <pic:cNvPr id="17" name="Picture 17" descr="Text&#10;&#10;Description automatically generated"/>
+                    <pic:cNvPicPr/>
+                  </pic:nvPicPr>
+                  <pic:blipFill>
+                    <a:blip r:embed="rId32">
+                      <a:extLst>
+                        <a:ext uri="{28A0092B-C50C-407E-A947-70E740481C1C}">
+                          <a14:useLocalDpi xmlns:a14="http://schemas.microsoft.com/office/drawing/2010/main" val="0"/>
+                        </a:ext>
+                      </a:extLst>
+                    </a:blip>
+                    <a:stretch>
+                      <a:fillRect/>
+                    </a:stretch>
+                  </pic:blipFill>
+                  <pic:spPr>
+                    <a:xfrm>
+                      <a:off x="0" y="0"/>
+                      <a:ext cx="5589640" cy="5840528"/>
+                    </a:xfrm>
+                    <a:prstGeom prst="rect">
+                      <a:avLst/>
+                    </a:prstGeom>
+                  </pic:spPr>
+                </pic:pic>
+              </a:graphicData>
+            </a:graphic>
+          </wp:inline>
+        </w:drawing>
+      </w:r>
+    </w:p>
+    <w:p>
+      <w:pPr>
+        <w:pStyle w:val="ListParagraph"/>
+        <w:tabs>
+          <w:tab w:val="left" w:pos="-810"/>
+        </w:tabs>
+        <w:ind w:left="1350"/>
+        <w:rPr>
+          <w:b/>
+          <w:bCs/>
+          <w:sz w:val="28"/>
+          <w:szCs w:val="28"/>
+        </w:rPr>
+      </w:pPr>
+    </w:p>
+    <w:p>
+      <w:pPr>
+        <w:pStyle w:val="ListParagraph"/>
+        <w:numPr>
+          <w:ilvl w:val="0"/>
+          <w:numId w:val="5"/>
+        </w:numPr>
+        <w:tabs>
+          <w:tab w:val="left" w:pos="-810"/>
+        </w:tabs>
+        <w:rPr>
+          <w:b/>
+          <w:bCs/>
+          <w:sz w:val="28"/>
+          <w:szCs w:val="28"/>
+        </w:rPr>
+      </w:pPr>
+      <w:r>
+        <w:rPr>
+          <w:b/>
+          <w:bCs/>
+          <w:noProof/>
+          <w:sz w:val="28"/>
+          <w:szCs w:val="28"/>
+        </w:rPr>
+        <w:lastRenderedPageBreak/>
+        <w:drawing>
+          <wp:anchor distT="0" distB="0" distL="114300" distR="114300" simplePos="0" relativeHeight="251658240" behindDoc="0" locked="0" layoutInCell="1" allowOverlap="1" wp14:anchorId="769DAD28" wp14:editId="4EB1C39E">
+            <wp:simplePos x="0" y="0"/>
+            <wp:positionH relativeFrom="column">
+              <wp:posOffset>2989613</wp:posOffset>
+            </wp:positionH>
+            <wp:positionV relativeFrom="paragraph">
+              <wp:posOffset>519</wp:posOffset>
+            </wp:positionV>
+            <wp:extent cx="3819525" cy="8692737"/>
+            <wp:effectExtent l="0" t="0" r="0" b="0"/>
+            <wp:wrapSquare wrapText="bothSides"/>
+            <wp:docPr id="18" name="Picture 18" descr="A close-up of a cell phone&#10;&#10;Description automatically generated with medium confidence"/>
+            <wp:cNvGraphicFramePr>
+              <a:graphicFrameLocks xmlns:a="http://schemas.openxmlformats.org/drawingml/2006/main" noChangeAspect="1"/>
+            </wp:cNvGraphicFramePr>
+            <a:graphic xmlns:a="http://schemas.openxmlformats.org/drawingml/2006/main">
+              <a:graphicData uri="http://schemas.openxmlformats.org/drawingml/2006/picture">
+                <pic:pic xmlns:pic="http://schemas.openxmlformats.org/drawingml/2006/picture">
+                  <pic:nvPicPr>
+                    <pic:cNvPr id="18" name="Picture 18" descr="A close-up of a cell phone&#10;&#10;Description automatically generated with medium confidence"/>
+                    <pic:cNvPicPr/>
+                  </pic:nvPicPr>
+                  <pic:blipFill>
+                    <a:blip r:embed="rId33">
+                      <a:extLst>
+                        <a:ext uri="{28A0092B-C50C-407E-A947-70E740481C1C}">
+                          <a14:useLocalDpi xmlns:a14="http://schemas.microsoft.com/office/drawing/2010/main" val="0"/>
+                        </a:ext>
+                      </a:extLst>
+                    </a:blip>
+                    <a:stretch>
+                      <a:fillRect/>
+                    </a:stretch>
+                  </pic:blipFill>
+                  <pic:spPr>
+                    <a:xfrm>
+                      <a:off x="0" y="0"/>
+                      <a:ext cx="3819525" cy="8692737"/>
+                    </a:xfrm>
+                    <a:prstGeom prst="rect">
+                      <a:avLst/>
+                    </a:prstGeom>
+                  </pic:spPr>
+                </pic:pic>
+              </a:graphicData>
+            </a:graphic>
+            <wp14:sizeRelV relativeFrom="margin">
+              <wp14:pctHeight>0</wp14:pctHeight>
+            </wp14:sizeRelV>
+          </wp:anchor>
+        </w:drawing>
+      </w:r>
+      <w:r>
+        <w:rPr>
+          <w:b/>
+          <w:bCs/>
+          <w:sz w:val="28"/>
+          <w:szCs w:val="28"/>
+        </w:rPr>
+        <w:t>Mobile view of Main Activity</w:t>
+      </w:r>
+    </w:p>
+    <w:p>
+      <w:pPr>
+        <w:tabs>
+          <w:tab w:val="left" w:pos="-810"/>
+        </w:tabs>
+        <w:ind w:left="990"/>
+        <w:rPr>
+          <w:b/>
+          <w:bCs/>
+          <w:sz w:val="28"/>
+          <w:szCs w:val="28"/>
+        </w:rPr>
+      </w:pPr>
+    </w:p>
+    <w:p>
+      <w:pPr>
+        <w:pStyle w:val="ListParagraph"/>
+        <w:tabs>
+          <w:tab w:val="left" w:pos="-810"/>
+        </w:tabs>
+        <w:ind w:left="1350"/>
+        <w:rPr>
+          <w:b/>
+          <w:bCs/>
+          <w:sz w:val="28"/>
+          <w:szCs w:val="28"/>
+        </w:rPr>
+      </w:pPr>
+    </w:p>
+    <w:p>
+      <w:pPr>
+        <w:pStyle w:val="ListParagraph"/>
+        <w:tabs>
+          <w:tab w:val="left" w:pos="-810"/>
+        </w:tabs>
+        <w:ind w:left="1350"/>
+        <w:rPr>
+          <w:b/>
+          <w:bCs/>
+          <w:sz w:val="28"/>
+          <w:szCs w:val="28"/>
+        </w:rPr>
+      </w:pPr>
+    </w:p>
+    <w:p>
+      <w:pPr>
+        <w:pStyle w:val="ListParagraph"/>
+        <w:tabs>
+          <w:tab w:val="left" w:pos="-810"/>
+        </w:tabs>
+        <w:ind w:left="1350"/>
+        <w:rPr>
+          <w:b/>
+          <w:bCs/>
+          <w:sz w:val="28"/>
+          <w:szCs w:val="28"/>
+        </w:rPr>
+      </w:pPr>
+    </w:p>
+    <w:p>
+      <w:pPr>
+        <w:pStyle w:val="ListParagraph"/>
+        <w:tabs>
+          <w:tab w:val="left" w:pos="-810"/>
+        </w:tabs>
+        <w:ind w:left="1350"/>
+        <w:rPr>
+          <w:b/>
+          <w:bCs/>
+          <w:sz w:val="28"/>
+          <w:szCs w:val="28"/>
+        </w:rPr>
+      </w:pPr>
+    </w:p>
+    <w:p>
+      <w:pPr>
+        <w:pStyle w:val="ListParagraph"/>
+        <w:tabs>
+          <w:tab w:val="left" w:pos="-810"/>
+        </w:tabs>
+        <w:ind w:left="1350"/>
+        <w:rPr>
+          <w:b/>
+          <w:bCs/>
+          <w:sz w:val="28"/>
+          <w:szCs w:val="28"/>
+        </w:rPr>
+      </w:pPr>
+    </w:p>
+    <w:p>
+      <w:pPr>
+        <w:pStyle w:val="ListParagraph"/>
+        <w:tabs>
+          <w:tab w:val="left" w:pos="-810"/>
+        </w:tabs>
+        <w:ind w:left="1350"/>
+        <w:rPr>
+          <w:b/>
+          <w:bCs/>
+          <w:sz w:val="28"/>
+          <w:szCs w:val="28"/>
+        </w:rPr>
+      </w:pPr>
+    </w:p>
+    <w:p>
+      <w:pPr>
+        <w:pStyle w:val="ListParagraph"/>
+        <w:tabs>
+          <w:tab w:val="left" w:pos="-810"/>
+        </w:tabs>
+        <w:ind w:left="1350"/>
+        <w:rPr>
+          <w:b/>
+          <w:bCs/>
+          <w:sz w:val="28"/>
+          <w:szCs w:val="28"/>
+        </w:rPr>
+      </w:pPr>
+    </w:p>
+    <w:p>
+      <w:pPr>
+        <w:pStyle w:val="ListParagraph"/>
+        <w:tabs>
+          <w:tab w:val="left" w:pos="-810"/>
+        </w:tabs>
+        <w:ind w:left="1350"/>
+        <w:rPr>
+          <w:b/>
+          <w:bCs/>
+          <w:sz w:val="28"/>
+          <w:szCs w:val="28"/>
+        </w:rPr>
+      </w:pPr>
+    </w:p>
+    <w:p>
+      <w:pPr>
+        <w:pStyle w:val="ListParagraph"/>
+        <w:tabs>
+          <w:tab w:val="left" w:pos="-810"/>
+        </w:tabs>
+        <w:ind w:left="1350"/>
+        <w:rPr>
+          <w:b/>
+          <w:bCs/>
+          <w:sz w:val="28"/>
+          <w:szCs w:val="28"/>
+        </w:rPr>
+      </w:pPr>
+    </w:p>
+    <w:p>
+      <w:pPr>
+        <w:pStyle w:val="ListParagraph"/>
+        <w:tabs>
+          <w:tab w:val="left" w:pos="-810"/>
+        </w:tabs>
+        <w:ind w:left="1350"/>
+        <w:rPr>
+          <w:b/>
+          <w:bCs/>
+          <w:sz w:val="28"/>
+          <w:szCs w:val="28"/>
+        </w:rPr>
+      </w:pPr>
+    </w:p>
+    <w:p>
+      <w:pPr>
+        <w:pStyle w:val="ListParagraph"/>
+        <w:tabs>
+          <w:tab w:val="left" w:pos="-810"/>
+        </w:tabs>
+        <w:ind w:left="1350"/>
+        <w:rPr>
+          <w:b/>
+          <w:bCs/>
+          <w:sz w:val="28"/>
+          <w:szCs w:val="28"/>
+        </w:rPr>
+      </w:pPr>
+    </w:p>
+    <w:p>
+      <w:pPr>
+        <w:pStyle w:val="ListParagraph"/>
+        <w:tabs>
+          <w:tab w:val="left" w:pos="-810"/>
+        </w:tabs>
+        <w:ind w:left="1350"/>
+        <w:rPr>
+          <w:b/>
+          <w:bCs/>
+          <w:sz w:val="28"/>
+          <w:szCs w:val="28"/>
+        </w:rPr>
+      </w:pPr>
+    </w:p>
+    <w:p>
+      <w:pPr>
+        <w:pStyle w:val="ListParagraph"/>
+        <w:tabs>
+          <w:tab w:val="left" w:pos="-810"/>
+        </w:tabs>
+        <w:ind w:left="1350"/>
+        <w:rPr>
+          <w:b/>
+          <w:bCs/>
+          <w:sz w:val="28"/>
+          <w:szCs w:val="28"/>
+        </w:rPr>
+      </w:pPr>
+    </w:p>
+    <w:p>
+      <w:pPr>
+        <w:pStyle w:val="ListParagraph"/>
+        <w:tabs>
+          <w:tab w:val="left" w:pos="-810"/>
+        </w:tabs>
+        <w:ind w:left="1350"/>
+        <w:rPr>
+          <w:b/>
+          <w:bCs/>
+          <w:sz w:val="28"/>
+          <w:szCs w:val="28"/>
+        </w:rPr>
+      </w:pPr>
+    </w:p>
+    <w:p>
+      <w:pPr>
+        <w:pStyle w:val="ListParagraph"/>
+        <w:tabs>
+          <w:tab w:val="left" w:pos="-810"/>
+        </w:tabs>
+        <w:ind w:left="1350"/>
+        <w:rPr>
+          <w:b/>
+          <w:bCs/>
+          <w:sz w:val="28"/>
+          <w:szCs w:val="28"/>
+        </w:rPr>
+      </w:pPr>
+    </w:p>
+    <w:p>
+      <w:pPr>
+        <w:pStyle w:val="ListParagraph"/>
+        <w:tabs>
+          <w:tab w:val="left" w:pos="-810"/>
+        </w:tabs>
+        <w:ind w:left="1350"/>
+        <w:rPr>
+          <w:b/>
+          <w:bCs/>
+          <w:sz w:val="28"/>
+          <w:szCs w:val="28"/>
+        </w:rPr>
+      </w:pPr>
+    </w:p>
+    <w:p>
+      <w:pPr>
+        <w:pStyle w:val="ListParagraph"/>
+        <w:tabs>
+          <w:tab w:val="left" w:pos="-810"/>
+        </w:tabs>
+        <w:ind w:left="1350"/>
+        <w:rPr>
+          <w:b/>
+          <w:bCs/>
+          <w:sz w:val="28"/>
+          <w:szCs w:val="28"/>
+        </w:rPr>
+      </w:pPr>
+    </w:p>
+    <w:p>
+      <w:pPr>
+        <w:pStyle w:val="ListParagraph"/>
+        <w:tabs>
+          <w:tab w:val="left" w:pos="-810"/>
+        </w:tabs>
+        <w:ind w:left="1350"/>
+        <w:rPr>
+          <w:b/>
+          <w:bCs/>
+          <w:sz w:val="28"/>
+          <w:szCs w:val="28"/>
+        </w:rPr>
+      </w:pPr>
+    </w:p>
+    <w:p>
+      <w:pPr>
+        <w:pStyle w:val="ListParagraph"/>
+        <w:tabs>
+          <w:tab w:val="left" w:pos="-810"/>
+        </w:tabs>
+        <w:ind w:left="1350"/>
+        <w:rPr>
+          <w:b/>
+          <w:bCs/>
+          <w:sz w:val="28"/>
+          <w:szCs w:val="28"/>
+        </w:rPr>
+      </w:pPr>
+    </w:p>
+    <w:p>
+      <w:pPr>
+        <w:pStyle w:val="ListParagraph"/>
+        <w:tabs>
+          <w:tab w:val="left" w:pos="-810"/>
+        </w:tabs>
+        <w:ind w:left="1350"/>
+        <w:rPr>
+          <w:b/>
+          <w:bCs/>
+          <w:sz w:val="28"/>
+          <w:szCs w:val="28"/>
+        </w:rPr>
+      </w:pPr>
+    </w:p>
+    <w:p>
+      <w:pPr>
+        <w:pStyle w:val="ListParagraph"/>
+        <w:tabs>
+          <w:tab w:val="left" w:pos="-810"/>
+        </w:tabs>
+        <w:ind w:left="1350"/>
+        <w:rPr>
+          <w:b/>
+          <w:bCs/>
+          <w:sz w:val="28"/>
+          <w:szCs w:val="28"/>
+        </w:rPr>
+      </w:pPr>
+    </w:p>
+    <w:p>
+      <w:pPr>
+        <w:pStyle w:val="ListParagraph"/>
+        <w:tabs>
+          <w:tab w:val="left" w:pos="-810"/>
+        </w:tabs>
+        <w:ind w:left="1350"/>
+        <w:rPr>
+          <w:b/>
+          <w:bCs/>
+          <w:sz w:val="28"/>
+          <w:szCs w:val="28"/>
+        </w:rPr>
+      </w:pPr>
+    </w:p>
+    <w:p>
+      <w:pPr>
+        <w:pStyle w:val="ListParagraph"/>
+        <w:tabs>
+          <w:tab w:val="left" w:pos="-810"/>
+        </w:tabs>
+        <w:ind w:left="1350"/>
+        <w:rPr>
+          <w:b/>
+          <w:bCs/>
+          <w:sz w:val="28"/>
+          <w:szCs w:val="28"/>
+        </w:rPr>
+      </w:pPr>
+    </w:p>
+    <w:p>
+      <w:pPr>
+        <w:pStyle w:val="ListParagraph"/>
+        <w:tabs>
+          <w:tab w:val="left" w:pos="-810"/>
+        </w:tabs>
+        <w:ind w:left="1350"/>
+        <w:rPr>
+          <w:b/>
+          <w:bCs/>
+          <w:sz w:val="28"/>
+          <w:szCs w:val="28"/>
+        </w:rPr>
+      </w:pPr>
+    </w:p>
+    <w:p>
+      <w:pPr>
+        <w:pStyle w:val="ListParagraph"/>
+        <w:tabs>
+          <w:tab w:val="left" w:pos="-810"/>
+        </w:tabs>
+        <w:ind w:left="1350"/>
+        <w:rPr>
+          <w:b/>
+          <w:bCs/>
+          <w:sz w:val="28"/>
+          <w:szCs w:val="28"/>
+        </w:rPr>
+      </w:pPr>
+    </w:p>
+    <w:p>
+      <w:pPr>
+        <w:pStyle w:val="ListParagraph"/>
+        <w:tabs>
+          <w:tab w:val="left" w:pos="-810"/>
+        </w:tabs>
+        <w:ind w:left="1350"/>
+        <w:rPr>
+          <w:b/>
+          <w:bCs/>
+          <w:sz w:val="28"/>
+          <w:szCs w:val="28"/>
+        </w:rPr>
+      </w:pPr>
+    </w:p>
+    <w:p>
+      <w:pPr>
+        <w:pStyle w:val="ListParagraph"/>
+        <w:tabs>
+          <w:tab w:val="left" w:pos="-810"/>
+        </w:tabs>
+        <w:ind w:left="1350"/>
+        <w:rPr>
+          <w:b/>
+          <w:bCs/>
+          <w:sz w:val="28"/>
+          <w:szCs w:val="28"/>
+        </w:rPr>
+      </w:pPr>
+    </w:p>
+    <w:p>
+      <w:pPr>
+        <w:pStyle w:val="ListParagraph"/>
+        <w:tabs>
+          <w:tab w:val="left" w:pos="-810"/>
+        </w:tabs>
+        <w:ind w:left="1350"/>
+        <w:rPr>
+          <w:b/>
+          <w:bCs/>
+          <w:sz w:val="28"/>
+          <w:szCs w:val="28"/>
+        </w:rPr>
+      </w:pPr>
+    </w:p>
+    <w:p>
+      <w:pPr>
+        <w:pStyle w:val="ListParagraph"/>
+        <w:tabs>
+          <w:tab w:val="left" w:pos="-810"/>
+        </w:tabs>
+        <w:ind w:left="1350"/>
+        <w:rPr>
+          <w:b/>
+          <w:bCs/>
+          <w:sz w:val="28"/>
+          <w:szCs w:val="28"/>
+        </w:rPr>
+      </w:pPr>
+    </w:p>
+    <w:p>
+      <w:pPr>
+        <w:pStyle w:val="ListParagraph"/>
+        <w:tabs>
+          <w:tab w:val="left" w:pos="-810"/>
+        </w:tabs>
+        <w:ind w:left="1350"/>
+        <w:rPr>
+          <w:b/>
+          <w:bCs/>
+          <w:sz w:val="28"/>
+          <w:szCs w:val="28"/>
+        </w:rPr>
+      </w:pPr>
+    </w:p>
+    <w:p>
+      <w:pPr>
+        <w:pStyle w:val="ListParagraph"/>
+        <w:tabs>
+          <w:tab w:val="left" w:pos="-810"/>
+        </w:tabs>
+        <w:ind w:left="1350"/>
+        <w:rPr>
+          <w:b/>
+          <w:bCs/>
+          <w:sz w:val="28"/>
+          <w:szCs w:val="28"/>
+        </w:rPr>
+      </w:pPr>
+    </w:p>
+    <w:p>
+      <w:pPr>
+        <w:pStyle w:val="ListParagraph"/>
+        <w:tabs>
+          <w:tab w:val="left" w:pos="-810"/>
+        </w:tabs>
+        <w:ind w:left="1350"/>
+        <w:rPr>
+          <w:b/>
+          <w:bCs/>
+          <w:sz w:val="28"/>
+          <w:szCs w:val="28"/>
+        </w:rPr>
+      </w:pPr>
+    </w:p>
+    <w:p>
+      <w:pPr>
+        <w:pStyle w:val="ListParagraph"/>
+        <w:tabs>
+          <w:tab w:val="left" w:pos="-810"/>
+        </w:tabs>
+        <w:ind w:left="1350"/>
+        <w:rPr>
+          <w:b/>
+          <w:bCs/>
+          <w:sz w:val="28"/>
+          <w:szCs w:val="28"/>
+        </w:rPr>
+      </w:pPr>
+    </w:p>
+    <w:p>
+      <w:pPr>
+        <w:pStyle w:val="ListParagraph"/>
+        <w:tabs>
+          <w:tab w:val="left" w:pos="-810"/>
+        </w:tabs>
+        <w:ind w:left="1350"/>
+        <w:rPr>
+          <w:b/>
+          <w:bCs/>
+          <w:sz w:val="28"/>
+          <w:szCs w:val="28"/>
+        </w:rPr>
+      </w:pPr>
+    </w:p>
+    <w:p>
+      <w:pPr>
+        <w:pStyle w:val="ListParagraph"/>
+        <w:tabs>
+          <w:tab w:val="left" w:pos="-810"/>
+        </w:tabs>
+        <w:ind w:left="1350"/>
+        <w:rPr>
+          <w:b/>
+          <w:bCs/>
+          <w:sz w:val="28"/>
+          <w:szCs w:val="28"/>
+        </w:rPr>
+      </w:pPr>
+    </w:p>
+    <w:p>
+      <w:pPr>
+        <w:pStyle w:val="ListParagraph"/>
+        <w:tabs>
+          <w:tab w:val="left" w:pos="-810"/>
+        </w:tabs>
+        <w:ind w:left="1350"/>
+        <w:rPr>
+          <w:b/>
+          <w:bCs/>
+          <w:sz w:val="28"/>
+          <w:szCs w:val="28"/>
+        </w:rPr>
+      </w:pPr>
+    </w:p>
+    <w:p>
+      <w:pPr>
+        <w:pStyle w:val="ListParagraph"/>
+        <w:tabs>
+          <w:tab w:val="left" w:pos="-810"/>
+        </w:tabs>
+        <w:ind w:left="1350"/>
+        <w:rPr>
+          <w:b/>
+          <w:bCs/>
+          <w:sz w:val="28"/>
+          <w:szCs w:val="28"/>
+        </w:rPr>
+      </w:pPr>
+    </w:p>
+    <w:p>
+      <w:pPr>
+        <w:pStyle w:val="ListParagraph"/>
+        <w:tabs>
+          <w:tab w:val="left" w:pos="-810"/>
+        </w:tabs>
+        <w:ind w:left="1350"/>
+        <w:rPr>
+          <w:b/>
+          <w:bCs/>
+          <w:sz w:val="28"/>
+          <w:szCs w:val="28"/>
+        </w:rPr>
+      </w:pPr>
+    </w:p>
+    <w:p>
+      <w:pPr>
+        <w:pStyle w:val="ListParagraph"/>
+        <w:tabs>
+          <w:tab w:val="left" w:pos="-810"/>
+        </w:tabs>
+        <w:ind w:left="1350"/>
+        <w:rPr>
+          <w:b/>
+          <w:bCs/>
+          <w:sz w:val="28"/>
+          <w:szCs w:val="28"/>
+        </w:rPr>
+      </w:pPr>
+    </w:p>
+    <w:p>
+      <w:pPr>
+        <w:pStyle w:val="ListParagraph"/>
+        <w:numPr>
+          <w:ilvl w:val="0"/>
+          <w:numId w:val="5"/>
+        </w:numPr>
+        <w:tabs>
+          <w:tab w:val="left" w:pos="-810"/>
+        </w:tabs>
+        <w:rPr>
+          <w:b/>
+          <w:bCs/>
+          <w:sz w:val="28"/>
+          <w:szCs w:val="28"/>
+        </w:rPr>
+      </w:pPr>
+      <w:r>
+        <w:rPr>
+          <w:b/>
+          <w:bCs/>
+          <w:sz w:val="28"/>
+          <w:szCs w:val="28"/>
+        </w:rPr>
+        <w:t>Mobile view of new Activity</w:t>
+      </w:r>
+    </w:p>
+    <w:p>
+      <w:pPr>
+        <w:pStyle w:val="ListParagraph"/>
+        <w:tabs>
+          <w:tab w:val="left" w:pos="-810"/>
+        </w:tabs>
+        <w:ind w:left="1350"/>
+        <w:rPr>
+          <w:b/>
+          <w:bCs/>
+          <w:sz w:val="28"/>
+          <w:szCs w:val="28"/>
+        </w:rPr>
+      </w:pPr>
+    </w:p>
+    <w:p>
+      <w:pPr>
+        <w:pStyle w:val="ListParagraph"/>
+        <w:tabs>
+          <w:tab w:val="left" w:pos="-810"/>
+        </w:tabs>
+        <w:ind w:left="1350"/>
+        <w:rPr>
+          <w:b/>
+          <w:bCs/>
+          <w:sz w:val="28"/>
+          <w:szCs w:val="28"/>
+        </w:rPr>
+      </w:pPr>
+      <w:r>
+        <w:rPr>
+          <w:b/>
+          <w:bCs/>
+          <w:noProof/>
+          <w:sz w:val="28"/>
+          <w:szCs w:val="28"/>
+        </w:rPr>
+        <w:drawing>
+          <wp:inline distT="0" distB="0" distL="0" distR="0" wp14:anchorId="19138132" wp14:editId="6F38FEA6">
+            <wp:extent cx="4048125" cy="7362701"/>
+            <wp:effectExtent l="0" t="0" r="0" b="0"/>
+            <wp:docPr id="37" name="Picture 37" descr="A picture containing text, monitor, electronics, indoor&#10;&#10;Description automatically generated"/>
+            <wp:cNvGraphicFramePr>
+              <a:graphicFrameLocks xmlns:a="http://schemas.openxmlformats.org/drawingml/2006/main" noChangeAspect="1"/>
+            </wp:cNvGraphicFramePr>
+            <a:graphic xmlns:a="http://schemas.openxmlformats.org/drawingml/2006/main">
+              <a:graphicData uri="http://schemas.openxmlformats.org/drawingml/2006/picture">
+                <pic:pic xmlns:pic="http://schemas.openxmlformats.org/drawingml/2006/picture">
+                  <pic:nvPicPr>
+                    <pic:cNvPr id="37" name="Picture 37" descr="A picture containing text, monitor, electronics, indoor&#10;&#10;Description automatically generated"/>
+                    <pic:cNvPicPr/>
+                  </pic:nvPicPr>
+                  <pic:blipFill>
+                    <a:blip r:embed="rId34">
+                      <a:extLst>
+                        <a:ext uri="{28A0092B-C50C-407E-A947-70E740481C1C}">
+                          <a14:useLocalDpi xmlns:a14="http://schemas.microsoft.com/office/drawing/2010/main" val="0"/>
+                        </a:ext>
+                      </a:extLst>
+                    </a:blip>
+                    <a:stretch>
+                      <a:fillRect/>
+                    </a:stretch>
+                  </pic:blipFill>
+                  <pic:spPr>
+                    <a:xfrm>
+                      <a:off x="0" y="0"/>
+                      <a:ext cx="4051457" cy="7368760"/>
+                    </a:xfrm>
+                    <a:prstGeom prst="rect">
+                      <a:avLst/>
+                    </a:prstGeom>
+                  </pic:spPr>
+                </pic:pic>
+              </a:graphicData>
+            </a:graphic>
+          </wp:inline>
+        </w:drawing>
+      </w:r>
+    </w:p>
+    <w:p>
+      <w:pPr>
+        <w:pStyle w:val="ListParagraph"/>
+        <w:tabs>
+          <w:tab w:val="left" w:pos="-810"/>
+        </w:tabs>
+        <w:ind w:left="1350"/>
+        <w:rPr>
+          <w:b/>
+          <w:bCs/>
+          <w:sz w:val="28"/>
+          <w:szCs w:val="28"/>
+        </w:rPr>
+      </w:pPr>
+    </w:p>
+    <w:p>
+      <w:pPr>
+        <w:pStyle w:val="ListParagraph"/>
+        <w:tabs>
+          <w:tab w:val="left" w:pos="-810"/>
+        </w:tabs>
+        <w:ind w:left="1350"/>
+        <w:rPr>
+          <w:b/>
+          <w:bCs/>
+          <w:sz w:val="28"/>
+          <w:szCs w:val="28"/>
+        </w:rPr>
+      </w:pPr>
+    </w:p>
+    <w:p>
+      <w:pPr>
+        <w:pStyle w:val="ListParagraph"/>
+        <w:tabs>
+          <w:tab w:val="left" w:pos="-810"/>
+        </w:tabs>
+        <w:ind w:left="1350"/>
+        <w:rPr>
+          <w:b/>
+          <w:bCs/>
+          <w:sz w:val="28"/>
+          <w:szCs w:val="28"/>
+        </w:rPr>
+      </w:pPr>
+    </w:p>
+    <w:p>
+      <w:pPr>
+        <w:pStyle w:val="ListParagraph"/>
+        <w:tabs>
+          <w:tab w:val="left" w:pos="-810"/>
+        </w:tabs>
+        <w:ind w:left="1350"/>
+        <w:rPr>
+          <w:b/>
+          <w:bCs/>
+          <w:sz w:val="28"/>
+          <w:szCs w:val="28"/>
+        </w:rPr>
+      </w:pPr>
+    </w:p>
+    <w:p>
+      <w:pPr>
+        <w:pStyle w:val="ListParagraph"/>
+        <w:tabs>
+          <w:tab w:val="left" w:pos="-810"/>
+        </w:tabs>
+        <w:ind w:left="1350"/>
+        <w:rPr>
+          <w:b/>
+          <w:bCs/>
+          <w:sz w:val="28"/>
+          <w:szCs w:val="28"/>
+        </w:rPr>
+      </w:pPr>
+    </w:p>
+    <w:p>
+      <w:pPr>
+        <w:pStyle w:val="ListParagraph"/>
+        <w:tabs>
+          <w:tab w:val="left" w:pos="-810"/>
+        </w:tabs>
+        <w:ind w:left="1350"/>
+        <w:rPr>
+          <w:b/>
+          <w:bCs/>
+          <w:sz w:val="28"/>
+          <w:szCs w:val="28"/>
+        </w:rPr>
+      </w:pPr>
+    </w:p>
+    <w:p>
+      <w:pPr>
+        <w:pStyle w:val="ListParagraph"/>
+        <w:tabs>
+          <w:tab w:val="left" w:pos="-810"/>
+        </w:tabs>
+        <w:ind w:left="1350"/>
+        <w:rPr>
+          <w:b/>
+          <w:bCs/>
+          <w:sz w:val="28"/>
+          <w:szCs w:val="28"/>
+        </w:rPr>
+      </w:pPr>
+      <w:r>
+        <w:rPr>
+          <w:b/>
+          <w:bCs/>
+          <w:sz w:val="28"/>
+          <w:szCs w:val="28"/>
+        </w:rPr>
+        <w:lastRenderedPageBreak/>
+        <w:t>5-Dialler</w:t>
+      </w:r>
+    </w:p>
+    <w:p>
+      <w:pPr>
+        <w:pStyle w:val="ListParagraph"/>
+        <w:tabs>
+          <w:tab w:val="left" w:pos="-810"/>
+        </w:tabs>
+        <w:ind w:left="1350"/>
+        <w:rPr>
+          <w:b/>
+          <w:bCs/>
+          <w:sz w:val="28"/>
+          <w:szCs w:val="28"/>
+        </w:rPr>
+      </w:pPr>
+    </w:p>
+    <w:p>
+      <w:pPr>
+        <w:pStyle w:val="ListParagraph"/>
+        <w:tabs>
+          <w:tab w:val="left" w:pos="-810"/>
+        </w:tabs>
+        <w:ind w:left="1350"/>
+        <w:rPr>
+          <w:b/>
+          <w:bCs/>
+          <w:sz w:val="28"/>
+          <w:szCs w:val="28"/>
+        </w:rPr>
+      </w:pPr>
+      <w:r>
+        <w:rPr>
+          <w:b/>
+          <w:bCs/>
+          <w:noProof/>
+          <w:sz w:val="28"/>
+          <w:szCs w:val="28"/>
+        </w:rPr>
+        <w:drawing>
+          <wp:inline distT="0" distB="0" distL="0" distR="0" wp14:anchorId="10CFF548" wp14:editId="1AAEC81B">
+            <wp:extent cx="4200525" cy="8799615"/>
+            <wp:effectExtent l="0" t="0" r="0" b="1905"/>
+            <wp:docPr id="38" name="Picture 38"/>
+            <wp:cNvGraphicFramePr>
+              <a:graphicFrameLocks xmlns:a="http://schemas.openxmlformats.org/drawingml/2006/main" noChangeAspect="1"/>
+            </wp:cNvGraphicFramePr>
+            <a:graphic xmlns:a="http://schemas.openxmlformats.org/drawingml/2006/main">
+              <a:graphicData uri="http://schemas.openxmlformats.org/drawingml/2006/picture">
+                <pic:pic xmlns:pic="http://schemas.openxmlformats.org/drawingml/2006/picture">
+                  <pic:nvPicPr>
+                    <pic:cNvPr id="38" name="Picture 38"/>
+                    <pic:cNvPicPr/>
+                  </pic:nvPicPr>
+                  <pic:blipFill>
+                    <a:blip r:embed="rId35">
+                      <a:extLst>
+                        <a:ext uri="{28A0092B-C50C-407E-A947-70E740481C1C}">
+                          <a14:useLocalDpi xmlns:a14="http://schemas.microsoft.com/office/drawing/2010/main" val="0"/>
+                        </a:ext>
+                      </a:extLst>
+                    </a:blip>
+                    <a:stretch>
+                      <a:fillRect/>
+                    </a:stretch>
+                  </pic:blipFill>
+                  <pic:spPr>
+                    <a:xfrm>
+                      <a:off x="0" y="0"/>
+                      <a:ext cx="4206216" cy="8811537"/>
+                    </a:xfrm>
+                    <a:prstGeom prst="rect">
+                      <a:avLst/>
+                    </a:prstGeom>
+                  </pic:spPr>
+                </pic:pic>
+              </a:graphicData>
+            </a:graphic>
+          </wp:inline>
+        </w:drawing>
+      </w:r>
+    </w:p>
+    <w:p>
+      <w:pPr>
+        <w:pStyle w:val="ListParagraph"/>
+        <w:tabs>
+          <w:tab w:val="left" w:pos="-810"/>
+        </w:tabs>
+        <w:ind w:left="1350"/>
+        <w:rPr>
+          <w:b/>
+          <w:bCs/>
+          <w:sz w:val="28"/>
+          <w:szCs w:val="28"/>
+        </w:rPr>
+      </w:pPr>
+    </w:p>
+    <w:p>
+      <w:pPr>
+        <w:pStyle w:val="ListParagraph"/>
+        <w:tabs>
+          <w:tab w:val="left" w:pos="-810"/>
+        </w:tabs>
+        <w:ind w:left="1350"/>
+        <w:rPr>
+          <w:b/>
+          <w:bCs/>
+          <w:sz w:val="28"/>
+          <w:szCs w:val="28"/>
+        </w:rPr>
+      </w:pPr>
+      <w:r>
+        <w:rPr>
+          <w:b/>
+          <w:bCs/>
+          <w:sz w:val="28"/>
+          <w:szCs w:val="28"/>
+        </w:rPr>
+        <w:lastRenderedPageBreak/>
+        <w:t xml:space="preserve">6-Link </w:t>
+      </w:r>
+    </w:p>
+    <w:p>
+      <w:pPr>
+        <w:pStyle w:val="ListParagraph"/>
+        <w:tabs>
+          <w:tab w:val="left" w:pos="-810"/>
+        </w:tabs>
+        <w:ind w:left="1350"/>
+        <w:rPr>
+          <w:b/>
+          <w:bCs/>
+          <w:sz w:val="28"/>
+          <w:szCs w:val="28"/>
+        </w:rPr>
+      </w:pPr>
+    </w:p>
+    <w:p>
+      <w:pPr>
+        <w:pStyle w:val="ListParagraph"/>
+        <w:tabs>
+          <w:tab w:val="left" w:pos="-810"/>
+        </w:tabs>
+        <w:ind w:left="1350"/>
+        <w:rPr>
+          <w:b/>
+          <w:bCs/>
+          <w:sz w:val="28"/>
+          <w:szCs w:val="28"/>
+        </w:rPr>
+      </w:pPr>
+    </w:p>
+    <w:p>
+      <w:pPr>
+        <w:pStyle w:val="ListParagraph"/>
+        <w:tabs>
+          <w:tab w:val="left" w:pos="-810"/>
+        </w:tabs>
+        <w:ind w:left="1350"/>
+        <w:rPr>
+          <w:b/>
+          <w:bCs/>
+          <w:sz w:val="28"/>
+          <w:szCs w:val="28"/>
+        </w:rPr>
+      </w:pPr>
+      <w:r>
+        <w:rPr>
+          <w:b/>
+          <w:bCs/>
+          <w:noProof/>
+          <w:sz w:val="28"/>
+          <w:szCs w:val="28"/>
+        </w:rPr>
+        <w:drawing>
+          <wp:inline distT="0" distB="0" distL="0" distR="0" wp14:anchorId="72EE5BC2" wp14:editId="4C594946">
+            <wp:extent cx="4314825" cy="7267699"/>
+            <wp:effectExtent l="0" t="0" r="0" b="9525"/>
+            <wp:docPr id="39" name="Picture 39" descr="A close-up of a cell phone&#10;&#10;Description automatically generated with medium confidence"/>
+            <wp:cNvGraphicFramePr>
+              <a:graphicFrameLocks xmlns:a="http://schemas.openxmlformats.org/drawingml/2006/main" noChangeAspect="1"/>
+            </wp:cNvGraphicFramePr>
+            <a:graphic xmlns:a="http://schemas.openxmlformats.org/drawingml/2006/main">
+              <a:graphicData uri="http://schemas.openxmlformats.org/drawingml/2006/picture">
+                <pic:pic xmlns:pic="http://schemas.openxmlformats.org/drawingml/2006/picture">
+                  <pic:nvPicPr>
+                    <pic:cNvPr id="39" name="Picture 39" descr="A close-up of a cell phone&#10;&#10;Description automatically generated with medium confidence"/>
+                    <pic:cNvPicPr/>
+                  </pic:nvPicPr>
+                  <pic:blipFill>
+                    <a:blip r:embed="rId36">
+                      <a:extLst>
+                        <a:ext uri="{28A0092B-C50C-407E-A947-70E740481C1C}">
+                          <a14:useLocalDpi xmlns:a14="http://schemas.microsoft.com/office/drawing/2010/main" val="0"/>
+                        </a:ext>
+                      </a:extLst>
+                    </a:blip>
+                    <a:stretch>
+                      <a:fillRect/>
+                    </a:stretch>
+                  </pic:blipFill>
+                  <pic:spPr>
+                    <a:xfrm>
+                      <a:off x="0" y="0"/>
+                      <a:ext cx="4317941" cy="7272948"/>
                     </a:xfrm>
                     <a:prstGeom prst="rect">
                       <a:avLst/>
@@ -2562,6 +4291,95 @@
     </w:lvl>
   </w:abstractNum>
   <w:abstractNum w:abstractNumId="2" w15:restartNumberingAfterBreak="0">
+    <w:nsid w:val="450814A0"/>
+    <w:multiLevelType w:val="hybridMultilevel"/>
+    <w:tmpl w:val="13EA4D54"/>
+    <w:lvl w:ilvl="0" w:tplc="10AAA150">
+      <w:start w:val="1"/>
+      <w:numFmt w:val="decimal"/>
+      <w:lvlText w:val="%1-"/>
+      <w:lvlJc w:val="left"/>
+      <w:pPr>
+        <w:ind w:left="1350" w:hanging="360"/>
+      </w:pPr>
+      <w:rPr>
+        <w:rFonts w:hint="default"/>
+      </w:rPr>
+    </w:lvl>
+    <w:lvl w:ilvl="1" w:tplc="04090019" w:tentative="1">
+      <w:start w:val="1"/>
+      <w:numFmt w:val="lowerLetter"/>
+      <w:lvlText w:val="%2."/>
+      <w:lvlJc w:val="left"/>
+      <w:pPr>
+        <w:ind w:left="2070" w:hanging="360"/>
+      </w:pPr>
+    </w:lvl>
+    <w:lvl w:ilvl="2" w:tplc="0409001B" w:tentative="1">
+      <w:start w:val="1"/>
+      <w:numFmt w:val="lowerRoman"/>
+      <w:lvlText w:val="%3."/>
+      <w:lvlJc w:val="right"/>
+      <w:pPr>
+        <w:ind w:left="2790" w:hanging="180"/>
+      </w:pPr>
+    </w:lvl>
+    <w:lvl w:ilvl="3" w:tplc="0409000F" w:tentative="1">
+      <w:start w:val="1"/>
+      <w:numFmt w:val="decimal"/>
+      <w:lvlText w:val="%4."/>
+      <w:lvlJc w:val="left"/>
+      <w:pPr>
+        <w:ind w:left="3510" w:hanging="360"/>
+      </w:pPr>
+    </w:lvl>
+    <w:lvl w:ilvl="4" w:tplc="04090019" w:tentative="1">
+      <w:start w:val="1"/>
+      <w:numFmt w:val="lowerLetter"/>
+      <w:lvlText w:val="%5."/>
+      <w:lvlJc w:val="left"/>
+      <w:pPr>
+        <w:ind w:left="4230" w:hanging="360"/>
+      </w:pPr>
+    </w:lvl>
+    <w:lvl w:ilvl="5" w:tplc="0409001B" w:tentative="1">
+      <w:start w:val="1"/>
+      <w:numFmt w:val="lowerRoman"/>
+      <w:lvlText w:val="%6."/>
+      <w:lvlJc w:val="right"/>
+      <w:pPr>
+        <w:ind w:left="4950" w:hanging="180"/>
+      </w:pPr>
+    </w:lvl>
+    <w:lvl w:ilvl="6" w:tplc="0409000F" w:tentative="1">
+      <w:start w:val="1"/>
+      <w:numFmt w:val="decimal"/>
+      <w:lvlText w:val="%7."/>
+      <w:lvlJc w:val="left"/>
+      <w:pPr>
+        <w:ind w:left="5670" w:hanging="360"/>
+      </w:pPr>
+    </w:lvl>
+    <w:lvl w:ilvl="7" w:tplc="04090019" w:tentative="1">
+      <w:start w:val="1"/>
+      <w:numFmt w:val="lowerLetter"/>
+      <w:lvlText w:val="%8."/>
+      <w:lvlJc w:val="left"/>
+      <w:pPr>
+        <w:ind w:left="6390" w:hanging="360"/>
+      </w:pPr>
+    </w:lvl>
+    <w:lvl w:ilvl="8" w:tplc="0409001B" w:tentative="1">
+      <w:start w:val="1"/>
+      <w:numFmt w:val="lowerRoman"/>
+      <w:lvlText w:val="%9."/>
+      <w:lvlJc w:val="right"/>
+      <w:pPr>
+        <w:ind w:left="7110" w:hanging="180"/>
+      </w:pPr>
+    </w:lvl>
+  </w:abstractNum>
+  <w:abstractNum w:abstractNumId="3" w15:restartNumberingAfterBreak="0">
     <w:nsid w:val="57552576"/>
     <w:multiLevelType w:val="hybridMultilevel"/>
     <w:tmpl w:val="AD7C219E"/>
@@ -2674,7 +4492,7 @@
       </w:rPr>
     </w:lvl>
   </w:abstractNum>
-  <w:abstractNum w:abstractNumId="3" w15:restartNumberingAfterBreak="0">
+  <w:abstractNum w:abstractNumId="4" w15:restartNumberingAfterBreak="0">
     <w:nsid w:val="70FA6EEE"/>
     <w:multiLevelType w:val="hybridMultilevel"/>
     <w:tmpl w:val="D2FE03F4"/>
@@ -2767,13 +4585,16 @@
     <w:abstractNumId w:val="0"/>
   </w:num>
   <w:num w:numId="2">
-    <w:abstractNumId w:val="2"/>
+    <w:abstractNumId w:val="3"/>
   </w:num>
   <w:num w:numId="3">
     <w:abstractNumId w:val="1"/>
   </w:num>
   <w:num w:numId="4">
-    <w:abstractNumId w:val="3"/>
+    <w:abstractNumId w:val="4"/>
+  </w:num>
+  <w:num w:numId="5">
+    <w:abstractNumId w:val="2"/>
   </w:num>
 </w:numbering>
 </file>

</xml_diff>

<commit_message>
add animation part 01 practice
</commit_message>
<xml_diff>
--- a/BSEF18M018_Work_detail.docx
+++ b/BSEF18M018_Work_detail.docx
@@ -7255,8 +7255,8 @@
         </w:rPr>
         <w:lastRenderedPageBreak/>
         <w:drawing>
-          <wp:inline distT="0" distB="0" distL="0" distR="0" wp14:anchorId="7F6171E4" wp14:editId="3BBB24E3">
-            <wp:extent cx="6315075" cy="4752975"/>
+          <wp:inline distT="0" distB="0" distL="0" distR="0" wp14:anchorId="7F6171E4" wp14:editId="3666804B">
+            <wp:extent cx="6315075" cy="5724525"/>
             <wp:effectExtent l="0" t="0" r="9525" b="9525"/>
             <wp:docPr id="14" name="Picture 14" descr="A picture containing text, screenshot, monitor&#10;&#10;Description automatically generated"/>
             <wp:cNvGraphicFramePr>
@@ -7284,7 +7284,405 @@
                   <pic:spPr>
                     <a:xfrm>
                       <a:off x="0" y="0"/>
-                      <a:ext cx="6315075" cy="4752975"/>
+                      <a:ext cx="6315075" cy="5724525"/>
+                    </a:xfrm>
+                    <a:prstGeom prst="rect">
+                      <a:avLst/>
+                    </a:prstGeom>
+                  </pic:spPr>
+                </pic:pic>
+              </a:graphicData>
+            </a:graphic>
+          </wp:inline>
+        </w:drawing>
+      </w:r>
+    </w:p>
+    <w:p>
+      <w:pPr>
+        <w:pStyle w:val="ListParagraph"/>
+        <w:tabs>
+          <w:tab w:val="left" w:pos="-810"/>
+        </w:tabs>
+        <w:rPr>
+          <w:b/>
+          <w:bCs/>
+          <w:sz w:val="32"/>
+          <w:szCs w:val="32"/>
+          <w:u w:val="single"/>
+        </w:rPr>
+      </w:pPr>
+    </w:p>
+    <w:p>
+      <w:pPr>
+        <w:pStyle w:val="ListParagraph"/>
+        <w:tabs>
+          <w:tab w:val="left" w:pos="-810"/>
+        </w:tabs>
+        <w:rPr>
+          <w:b/>
+          <w:bCs/>
+          <w:sz w:val="32"/>
+          <w:szCs w:val="32"/>
+          <w:u w:val="single"/>
+        </w:rPr>
+      </w:pPr>
+    </w:p>
+    <w:p>
+      <w:pPr>
+        <w:pStyle w:val="ListParagraph"/>
+        <w:tabs>
+          <w:tab w:val="left" w:pos="-810"/>
+        </w:tabs>
+        <w:rPr>
+          <w:b/>
+          <w:bCs/>
+          <w:sz w:val="32"/>
+          <w:szCs w:val="32"/>
+          <w:u w:val="single"/>
+        </w:rPr>
+      </w:pPr>
+    </w:p>
+    <w:p>
+      <w:pPr>
+        <w:pStyle w:val="ListParagraph"/>
+        <w:tabs>
+          <w:tab w:val="left" w:pos="-810"/>
+        </w:tabs>
+        <w:rPr>
+          <w:b/>
+          <w:bCs/>
+          <w:sz w:val="32"/>
+          <w:szCs w:val="32"/>
+          <w:u w:val="single"/>
+        </w:rPr>
+      </w:pPr>
+    </w:p>
+    <w:p>
+      <w:pPr>
+        <w:pStyle w:val="ListParagraph"/>
+        <w:tabs>
+          <w:tab w:val="left" w:pos="-810"/>
+        </w:tabs>
+        <w:rPr>
+          <w:b/>
+          <w:bCs/>
+          <w:sz w:val="32"/>
+          <w:szCs w:val="32"/>
+          <w:u w:val="single"/>
+        </w:rPr>
+      </w:pPr>
+    </w:p>
+    <w:p>
+      <w:pPr>
+        <w:pStyle w:val="ListParagraph"/>
+        <w:tabs>
+          <w:tab w:val="left" w:pos="-810"/>
+        </w:tabs>
+        <w:rPr>
+          <w:b/>
+          <w:bCs/>
+          <w:sz w:val="32"/>
+          <w:szCs w:val="32"/>
+          <w:u w:val="single"/>
+        </w:rPr>
+      </w:pPr>
+    </w:p>
+    <w:p>
+      <w:pPr>
+        <w:pStyle w:val="ListParagraph"/>
+        <w:tabs>
+          <w:tab w:val="left" w:pos="-810"/>
+        </w:tabs>
+        <w:rPr>
+          <w:b/>
+          <w:bCs/>
+          <w:sz w:val="32"/>
+          <w:szCs w:val="32"/>
+          <w:u w:val="single"/>
+        </w:rPr>
+      </w:pPr>
+    </w:p>
+    <w:p>
+      <w:pPr>
+        <w:pStyle w:val="ListParagraph"/>
+        <w:tabs>
+          <w:tab w:val="left" w:pos="-810"/>
+        </w:tabs>
+        <w:rPr>
+          <w:b/>
+          <w:bCs/>
+          <w:sz w:val="32"/>
+          <w:szCs w:val="32"/>
+          <w:u w:val="single"/>
+        </w:rPr>
+      </w:pPr>
+    </w:p>
+    <w:p>
+      <w:pPr>
+        <w:pStyle w:val="ListParagraph"/>
+        <w:tabs>
+          <w:tab w:val="left" w:pos="-810"/>
+        </w:tabs>
+        <w:rPr>
+          <w:b/>
+          <w:bCs/>
+          <w:sz w:val="32"/>
+          <w:szCs w:val="32"/>
+          <w:u w:val="single"/>
+        </w:rPr>
+      </w:pPr>
+    </w:p>
+    <w:p>
+      <w:pPr>
+        <w:pStyle w:val="ListParagraph"/>
+        <w:tabs>
+          <w:tab w:val="left" w:pos="-810"/>
+        </w:tabs>
+        <w:rPr>
+          <w:b/>
+          <w:bCs/>
+          <w:sz w:val="32"/>
+          <w:szCs w:val="32"/>
+          <w:u w:val="single"/>
+        </w:rPr>
+      </w:pPr>
+    </w:p>
+    <w:p>
+      <w:pPr>
+        <w:pStyle w:val="ListParagraph"/>
+        <w:tabs>
+          <w:tab w:val="left" w:pos="-810"/>
+        </w:tabs>
+        <w:rPr>
+          <w:b/>
+          <w:bCs/>
+          <w:sz w:val="32"/>
+          <w:szCs w:val="32"/>
+          <w:u w:val="single"/>
+        </w:rPr>
+      </w:pPr>
+    </w:p>
+    <w:p>
+      <w:pPr>
+        <w:pStyle w:val="ListParagraph"/>
+        <w:tabs>
+          <w:tab w:val="left" w:pos="-810"/>
+        </w:tabs>
+        <w:rPr>
+          <w:b/>
+          <w:bCs/>
+          <w:sz w:val="32"/>
+          <w:szCs w:val="32"/>
+          <w:u w:val="single"/>
+        </w:rPr>
+      </w:pPr>
+    </w:p>
+    <w:p>
+      <w:pPr>
+        <w:pStyle w:val="ListParagraph"/>
+        <w:tabs>
+          <w:tab w:val="left" w:pos="-810"/>
+        </w:tabs>
+        <w:rPr>
+          <w:b/>
+          <w:bCs/>
+          <w:sz w:val="32"/>
+          <w:szCs w:val="32"/>
+          <w:u w:val="single"/>
+        </w:rPr>
+      </w:pPr>
+    </w:p>
+    <w:p>
+      <w:pPr>
+        <w:pStyle w:val="ListParagraph"/>
+        <w:tabs>
+          <w:tab w:val="left" w:pos="-810"/>
+        </w:tabs>
+        <w:rPr>
+          <w:b/>
+          <w:bCs/>
+          <w:sz w:val="32"/>
+          <w:szCs w:val="32"/>
+          <w:u w:val="single"/>
+        </w:rPr>
+      </w:pPr>
+    </w:p>
+    <w:p>
+      <w:pPr>
+        <w:pStyle w:val="ListParagraph"/>
+        <w:tabs>
+          <w:tab w:val="left" w:pos="-810"/>
+        </w:tabs>
+        <w:rPr>
+          <w:b/>
+          <w:bCs/>
+          <w:sz w:val="32"/>
+          <w:szCs w:val="32"/>
+          <w:u w:val="single"/>
+        </w:rPr>
+      </w:pPr>
+    </w:p>
+    <w:p>
+      <w:pPr>
+        <w:pStyle w:val="ListParagraph"/>
+        <w:tabs>
+          <w:tab w:val="left" w:pos="-810"/>
+        </w:tabs>
+        <w:rPr>
+          <w:b/>
+          <w:bCs/>
+          <w:sz w:val="32"/>
+          <w:szCs w:val="32"/>
+          <w:u w:val="single"/>
+        </w:rPr>
+      </w:pPr>
+      <w:r>
+        <w:rPr>
+          <w:b/>
+          <w:bCs/>
+          <w:sz w:val="32"/>
+          <w:szCs w:val="32"/>
+          <w:highlight w:val="yellow"/>
+          <w:u w:val="single"/>
+        </w:rPr>
+        <w:t>Animation-Part-01</w:t>
+      </w:r>
+    </w:p>
+    <w:p>
+      <w:pPr>
+        <w:pStyle w:val="ListParagraph"/>
+        <w:tabs>
+          <w:tab w:val="left" w:pos="-810"/>
+        </w:tabs>
+        <w:rPr>
+          <w:b/>
+          <w:bCs/>
+          <w:sz w:val="32"/>
+          <w:szCs w:val="32"/>
+          <w:u w:val="single"/>
+        </w:rPr>
+      </w:pPr>
+    </w:p>
+    <w:p>
+      <w:pPr>
+        <w:pStyle w:val="ListParagraph"/>
+        <w:tabs>
+          <w:tab w:val="left" w:pos="-810"/>
+        </w:tabs>
+        <w:rPr>
+          <w:b/>
+          <w:bCs/>
+          <w:sz w:val="32"/>
+          <w:szCs w:val="32"/>
+          <w:u w:val="single"/>
+        </w:rPr>
+      </w:pPr>
+      <w:r>
+        <w:rPr>
+          <w:b/>
+          <w:bCs/>
+          <w:noProof/>
+          <w:sz w:val="32"/>
+          <w:szCs w:val="32"/>
+          <w:u w:val="single"/>
+        </w:rPr>
+        <w:drawing>
+          <wp:inline distT="0" distB="0" distL="0" distR="0" wp14:anchorId="4B3ECA02" wp14:editId="685DFFA0">
+            <wp:extent cx="6686550" cy="3858895"/>
+            <wp:effectExtent l="0" t="0" r="0" b="8255"/>
+            <wp:docPr id="15" name="Picture 15" descr="A screenshot of a computer&#10;&#10;Description automatically generated with medium confidence"/>
+            <wp:cNvGraphicFramePr>
+              <a:graphicFrameLocks xmlns:a="http://schemas.openxmlformats.org/drawingml/2006/main" noChangeAspect="1"/>
+            </wp:cNvGraphicFramePr>
+            <a:graphic xmlns:a="http://schemas.openxmlformats.org/drawingml/2006/main">
+              <a:graphicData uri="http://schemas.openxmlformats.org/drawingml/2006/picture">
+                <pic:pic xmlns:pic="http://schemas.openxmlformats.org/drawingml/2006/picture">
+                  <pic:nvPicPr>
+                    <pic:cNvPr id="15" name="Picture 15" descr="A screenshot of a computer&#10;&#10;Description automatically generated with medium confidence"/>
+                    <pic:cNvPicPr/>
+                  </pic:nvPicPr>
+                  <pic:blipFill>
+                    <a:blip r:embed="rId53">
+                      <a:extLst>
+                        <a:ext uri="{28A0092B-C50C-407E-A947-70E740481C1C}">
+                          <a14:useLocalDpi xmlns:a14="http://schemas.microsoft.com/office/drawing/2010/main" val="0"/>
+                        </a:ext>
+                      </a:extLst>
+                    </a:blip>
+                    <a:stretch>
+                      <a:fillRect/>
+                    </a:stretch>
+                  </pic:blipFill>
+                  <pic:spPr>
+                    <a:xfrm>
+                      <a:off x="0" y="0"/>
+                      <a:ext cx="6686550" cy="3858895"/>
+                    </a:xfrm>
+                    <a:prstGeom prst="rect">
+                      <a:avLst/>
+                    </a:prstGeom>
+                  </pic:spPr>
+                </pic:pic>
+              </a:graphicData>
+            </a:graphic>
+          </wp:inline>
+        </w:drawing>
+      </w:r>
+    </w:p>
+    <w:p>
+      <w:pPr>
+        <w:pStyle w:val="ListParagraph"/>
+        <w:tabs>
+          <w:tab w:val="left" w:pos="-810"/>
+        </w:tabs>
+        <w:rPr>
+          <w:b/>
+          <w:bCs/>
+          <w:sz w:val="32"/>
+          <w:szCs w:val="32"/>
+          <w:u w:val="single"/>
+        </w:rPr>
+      </w:pPr>
+      <w:r>
+        <w:rPr>
+          <w:b/>
+          <w:bCs/>
+          <w:noProof/>
+          <w:sz w:val="32"/>
+          <w:szCs w:val="32"/>
+          <w:u w:val="single"/>
+        </w:rPr>
+        <w:drawing>
+          <wp:inline distT="0" distB="0" distL="0" distR="0" wp14:anchorId="7FC48A72" wp14:editId="763BE20B">
+            <wp:extent cx="6696075" cy="3959225"/>
+            <wp:effectExtent l="0" t="0" r="9525" b="3175"/>
+            <wp:docPr id="16" name="Picture 16" descr="A screenshot of a computer&#10;&#10;Description automatically generated with medium confidence"/>
+            <wp:cNvGraphicFramePr>
+              <a:graphicFrameLocks xmlns:a="http://schemas.openxmlformats.org/drawingml/2006/main" noChangeAspect="1"/>
+            </wp:cNvGraphicFramePr>
+            <a:graphic xmlns:a="http://schemas.openxmlformats.org/drawingml/2006/main">
+              <a:graphicData uri="http://schemas.openxmlformats.org/drawingml/2006/picture">
+                <pic:pic xmlns:pic="http://schemas.openxmlformats.org/drawingml/2006/picture">
+                  <pic:nvPicPr>
+                    <pic:cNvPr id="16" name="Picture 16" descr="A screenshot of a computer&#10;&#10;Description automatically generated with medium confidence"/>
+                    <pic:cNvPicPr/>
+                  </pic:nvPicPr>
+                  <pic:blipFill>
+                    <a:blip r:embed="rId54">
+                      <a:extLst>
+                        <a:ext uri="{28A0092B-C50C-407E-A947-70E740481C1C}">
+                          <a14:useLocalDpi xmlns:a14="http://schemas.microsoft.com/office/drawing/2010/main" val="0"/>
+                        </a:ext>
+                      </a:extLst>
+                    </a:blip>
+                    <a:stretch>
+                      <a:fillRect/>
+                    </a:stretch>
+                  </pic:blipFill>
+                  <pic:spPr>
+                    <a:xfrm>
+                      <a:off x="0" y="0"/>
+                      <a:ext cx="6696075" cy="3959225"/>
                     </a:xfrm>
                     <a:prstGeom prst="rect">
                       <a:avLst/>

</xml_diff>